<commit_message>
Added Nepali RG. Made correction in English RG.
</commit_message>
<xml_diff>
--- a/en/review-guide/Reviewers' Guide Word documents/Book Guides/Exodus.docx
+++ b/en/review-guide/Reviewers' Guide Word documents/Book Guides/Exodus.docx
@@ -1,6 +1,6 @@
 
 <file path=word/document.xml><?xml version="1.0" encoding="utf-8"?>
-<w:document xmlns:wpc="http://schemas.microsoft.com/office/word/2010/wordprocessingCanvas" xmlns:cx="http://schemas.microsoft.com/office/drawing/2014/chartex" xmlns:cx1="http://schemas.microsoft.com/office/drawing/2015/9/8/chartex" xmlns:cx2="http://schemas.microsoft.com/office/drawing/2015/10/21/chartex" xmlns:cx3="http://schemas.microsoft.com/office/drawing/2016/5/9/chartex" xmlns:cx4="http://schemas.microsoft.com/office/drawing/2016/5/10/chartex" xmlns:cx5="http://schemas.microsoft.com/office/drawing/2016/5/11/chartex" xmlns:cx6="http://schemas.microsoft.com/office/drawing/2016/5/12/chartex" xmlns:cx7="http://schemas.microsoft.com/office/drawing/2016/5/13/chartex" xmlns:cx8="http://schemas.microsoft.com/office/drawing/2016/5/14/chartex" xmlns:mc="http://schemas.openxmlformats.org/markup-compatibility/2006" xmlns:aink="http://schemas.microsoft.com/office/drawing/2016/ink" xmlns:am3d="http://schemas.microsoft.com/office/drawing/2017/model3d" xmlns:o="urn:schemas-microsoft-com:office:office" xmlns:r="http://schemas.openxmlformats.org/officeDocument/2006/relationships" xmlns:m="http://schemas.openxmlformats.org/officeDocument/2006/math" xmlns:v="urn:schemas-microsoft-com:vml" xmlns:wp14="http://schemas.microsoft.com/office/word/2010/wordprocessingDrawing" xmlns:wp="http://schemas.openxmlformats.org/drawingml/2006/wordprocessingDrawing" xmlns:w10="urn:schemas-microsoft-com:office:word" xmlns:w="http://schemas.openxmlformats.org/wordprocessingml/2006/main" xmlns:w14="http://schemas.microsoft.com/office/word/2010/wordml" xmlns:w15="http://schemas.microsoft.com/office/word/2012/wordml" xmlns:w16cid="http://schemas.microsoft.com/office/word/2016/wordml/cid" xmlns:w16se="http://schemas.microsoft.com/office/word/2015/wordml/symex" xmlns:wpg="http://schemas.microsoft.com/office/word/2010/wordprocessingGroup" xmlns:wpi="http://schemas.microsoft.com/office/word/2010/wordprocessingInk" xmlns:wne="http://schemas.microsoft.com/office/word/2006/wordml" xmlns:wps="http://schemas.microsoft.com/office/word/2010/wordprocessingShape" mc:Ignorable="w14 w15 w16se w16cid wp14">
+<w:document xmlns:wpc="http://schemas.microsoft.com/office/word/2010/wordprocessingCanvas" xmlns:cx="http://schemas.microsoft.com/office/drawing/2014/chartex" xmlns:cx1="http://schemas.microsoft.com/office/drawing/2015/9/8/chartex" xmlns:cx2="http://schemas.microsoft.com/office/drawing/2015/10/21/chartex" xmlns:cx3="http://schemas.microsoft.com/office/drawing/2016/5/9/chartex" xmlns:cx4="http://schemas.microsoft.com/office/drawing/2016/5/10/chartex" xmlns:cx5="http://schemas.microsoft.com/office/drawing/2016/5/11/chartex" xmlns:cx6="http://schemas.microsoft.com/office/drawing/2016/5/12/chartex" xmlns:cx7="http://schemas.microsoft.com/office/drawing/2016/5/13/chartex" xmlns:cx8="http://schemas.microsoft.com/office/drawing/2016/5/14/chartex" xmlns:mc="http://schemas.openxmlformats.org/markup-compatibility/2006" xmlns:aink="http://schemas.microsoft.com/office/drawing/2016/ink" xmlns:am3d="http://schemas.microsoft.com/office/drawing/2017/model3d" xmlns:o="urn:schemas-microsoft-com:office:office" xmlns:r="http://schemas.openxmlformats.org/officeDocument/2006/relationships" xmlns:m="http://schemas.openxmlformats.org/officeDocument/2006/math" xmlns:v="urn:schemas-microsoft-com:vml" xmlns:wp14="http://schemas.microsoft.com/office/word/2010/wordprocessingDrawing" xmlns:wp="http://schemas.openxmlformats.org/drawingml/2006/wordprocessingDrawing" xmlns:w10="urn:schemas-microsoft-com:office:word" xmlns:w="http://schemas.openxmlformats.org/wordprocessingml/2006/main" xmlns:w14="http://schemas.microsoft.com/office/word/2010/wordml" xmlns:w15="http://schemas.microsoft.com/office/word/2012/wordml" xmlns:w16cex="http://schemas.microsoft.com/office/word/2018/wordml/cex" xmlns:w16cid="http://schemas.microsoft.com/office/word/2016/wordml/cid" xmlns:w16="http://schemas.microsoft.com/office/word/2018/wordml" xmlns:w16se="http://schemas.microsoft.com/office/word/2015/wordml/symex" xmlns:wpg="http://schemas.microsoft.com/office/word/2010/wordprocessingGroup" xmlns:wpi="http://schemas.microsoft.com/office/word/2010/wordprocessingInk" xmlns:wne="http://schemas.microsoft.com/office/word/2006/wordml" xmlns:wps="http://schemas.microsoft.com/office/word/2010/wordprocessingShape" mc:Ignorable="w14 w15 w16se w16cid w16 w16cex wp14">
   <w:body>
     <w:p>
       <w:pPr>
@@ -12,7 +12,7 @@
           <w:lang w:val="en-US"/>
         </w:rPr>
         <w:drawing>
-          <wp:anchor distT="114300" distB="114300" distL="114300" distR="114300" simplePos="0" relativeHeight="251658240" behindDoc="0" locked="0" layoutInCell="1" hidden="0" allowOverlap="1">
+          <wp:anchor distT="114300" distB="114300" distL="114300" distR="114300" simplePos="0" relativeHeight="251658240" behindDoc="0" locked="0" layoutInCell="1" hidden="0" allowOverlap="1" wp14:anchorId="2D2C2A23" wp14:editId="12595E61">
             <wp:simplePos x="0" y="0"/>
             <wp:positionH relativeFrom="column">
               <wp:posOffset>2000250</wp:posOffset>
@@ -239,27 +239,7 @@
           <w:sz w:val="26"/>
           <w:szCs w:val="26"/>
         </w:rPr>
-        <w:t xml:space="preserve">Tom Warren, </w:t>
-      </w:r>
-      <w:proofErr w:type="spellStart"/>
-      <w:r>
-        <w:rPr>
-          <w:rFonts w:ascii="Calibri" w:eastAsia="Calibri" w:hAnsi="Calibri" w:cs="Calibri"/>
-          <w:color w:val="CF231F"/>
-          <w:sz w:val="26"/>
-          <w:szCs w:val="26"/>
-        </w:rPr>
-        <w:t>D.Min</w:t>
-      </w:r>
-      <w:proofErr w:type="spellEnd"/>
-      <w:r>
-        <w:rPr>
-          <w:rFonts w:ascii="Calibri" w:eastAsia="Calibri" w:hAnsi="Calibri" w:cs="Calibri"/>
-          <w:color w:val="CF231F"/>
-          <w:sz w:val="26"/>
-          <w:szCs w:val="26"/>
-        </w:rPr>
-        <w:t>.—content writer</w:t>
+        <w:t>Tom Warren, D.Min.—content writer</w:t>
       </w:r>
     </w:p>
     <w:p>
@@ -983,7 +963,7 @@
         </w:rPr>
         <w:lastRenderedPageBreak/>
         <w:drawing>
-          <wp:inline distT="0" distB="0" distL="0" distR="0">
+          <wp:inline distT="0" distB="0" distL="0" distR="0" wp14:anchorId="098664AA" wp14:editId="03D094CB">
             <wp:extent cx="4251960" cy="800100"/>
             <wp:effectExtent l="0" t="0" r="0" b="0"/>
             <wp:docPr id="1" name="image2.png"/>
@@ -6561,8 +6541,6 @@
               </w:rPr>
               <w:t>Pharaoh called Moses and Aaron and told them to take their people and flocks, leave Egypt, and go worship Yahweh.</w:t>
             </w:r>
-            <w:bookmarkStart w:id="10" w:name="_GoBack"/>
-            <w:bookmarkEnd w:id="10"/>
           </w:p>
         </w:tc>
         <w:tc>
@@ -6966,8 +6944,8 @@
       <w:pPr>
         <w:pStyle w:val="Heading2"/>
       </w:pPr>
-      <w:bookmarkStart w:id="11" w:name="_udzkkh2kseaa" w:colFirst="0" w:colLast="0"/>
-      <w:bookmarkEnd w:id="11"/>
+      <w:bookmarkStart w:id="10" w:name="_udzkkh2kseaa" w:colFirst="0" w:colLast="0"/>
+      <w:bookmarkEnd w:id="10"/>
       <w:r>
         <w:lastRenderedPageBreak/>
         <w:t>Exodus 14:1-31</w:t>
@@ -7098,15 +7076,7 @@
               <w:ind w:left="270" w:hanging="270"/>
             </w:pPr>
             <w:r>
-              <w:t xml:space="preserve">Yahweh told Moses to have the Israelites camp by the sea across from Pi </w:t>
-            </w:r>
-            <w:proofErr w:type="spellStart"/>
-            <w:r>
-              <w:t>Hahiroth</w:t>
-            </w:r>
-            <w:proofErr w:type="spellEnd"/>
-            <w:r>
-              <w:t>.</w:t>
+              <w:t>Yahweh told Moses to have the Israelites camp by the sea across from Pi Hahiroth.</w:t>
             </w:r>
           </w:p>
           <w:p>
@@ -8171,8 +8141,8 @@
       <w:pPr>
         <w:pStyle w:val="Heading2"/>
       </w:pPr>
-      <w:bookmarkStart w:id="12" w:name="_cldgike8wnlb" w:colFirst="0" w:colLast="0"/>
-      <w:bookmarkEnd w:id="12"/>
+      <w:bookmarkStart w:id="11" w:name="_cldgike8wnlb" w:colFirst="0" w:colLast="0"/>
+      <w:bookmarkEnd w:id="11"/>
       <w:r>
         <w:br w:type="page"/>
       </w:r>
@@ -8181,8 +8151,8 @@
       <w:pPr>
         <w:pStyle w:val="Heading2"/>
       </w:pPr>
-      <w:bookmarkStart w:id="13" w:name="_xak13we5vnie" w:colFirst="0" w:colLast="0"/>
-      <w:bookmarkEnd w:id="13"/>
+      <w:bookmarkStart w:id="12" w:name="_xak13we5vnie" w:colFirst="0" w:colLast="0"/>
+      <w:bookmarkEnd w:id="12"/>
       <w:r>
         <w:lastRenderedPageBreak/>
         <w:t xml:space="preserve">Exodus 16:1-36 </w:t>
@@ -8311,15 +8281,7 @@
               <w:ind w:left="180" w:hanging="270"/>
             </w:pPr>
             <w:r>
-              <w:t xml:space="preserve">The Israelites traveled from </w:t>
-            </w:r>
-            <w:proofErr w:type="spellStart"/>
-            <w:r>
-              <w:t>Elim</w:t>
-            </w:r>
-            <w:proofErr w:type="spellEnd"/>
-            <w:r>
-              <w:t xml:space="preserve"> to the wilderness of Zin.</w:t>
+              <w:t>The Israelites traveled from Elim to the wilderness of Zin.</w:t>
             </w:r>
           </w:p>
           <w:p>
@@ -10119,8 +10081,8 @@
       <w:pPr>
         <w:pStyle w:val="Heading2"/>
       </w:pPr>
-      <w:bookmarkStart w:id="14" w:name="_sls20pkkecry" w:colFirst="0" w:colLast="0"/>
-      <w:bookmarkEnd w:id="14"/>
+      <w:bookmarkStart w:id="13" w:name="_sls20pkkecry" w:colFirst="0" w:colLast="0"/>
+      <w:bookmarkEnd w:id="13"/>
       <w:r>
         <w:br w:type="page"/>
       </w:r>
@@ -10129,8 +10091,8 @@
       <w:pPr>
         <w:pStyle w:val="Heading2"/>
       </w:pPr>
-      <w:bookmarkStart w:id="15" w:name="_g5903alexx7i" w:colFirst="0" w:colLast="0"/>
-      <w:bookmarkEnd w:id="15"/>
+      <w:bookmarkStart w:id="14" w:name="_g5903alexx7i" w:colFirst="0" w:colLast="0"/>
+      <w:bookmarkEnd w:id="14"/>
       <w:r>
         <w:lastRenderedPageBreak/>
         <w:t>Exodus 19:1-25</w:t>
@@ -11456,16 +11418,16 @@
       <w:pPr>
         <w:pStyle w:val="Heading2"/>
       </w:pPr>
-      <w:bookmarkStart w:id="16" w:name="_71vtda4yy0zx" w:colFirst="0" w:colLast="0"/>
-      <w:bookmarkEnd w:id="16"/>
+      <w:bookmarkStart w:id="15" w:name="_71vtda4yy0zx" w:colFirst="0" w:colLast="0"/>
+      <w:bookmarkEnd w:id="15"/>
     </w:p>
     <w:p/>
     <w:p>
       <w:pPr>
         <w:pStyle w:val="Heading2"/>
       </w:pPr>
-      <w:bookmarkStart w:id="17" w:name="_vzlttkmtqi8n" w:colFirst="0" w:colLast="0"/>
-      <w:bookmarkEnd w:id="17"/>
+      <w:bookmarkStart w:id="16" w:name="_vzlttkmtqi8n" w:colFirst="0" w:colLast="0"/>
+      <w:bookmarkEnd w:id="16"/>
       <w:r>
         <w:br w:type="page"/>
       </w:r>
@@ -11474,8 +11436,8 @@
       <w:pPr>
         <w:pStyle w:val="Heading2"/>
       </w:pPr>
-      <w:bookmarkStart w:id="18" w:name="_wqh8xe2a5e9v" w:colFirst="0" w:colLast="0"/>
-      <w:bookmarkEnd w:id="18"/>
+      <w:bookmarkStart w:id="17" w:name="_wqh8xe2a5e9v" w:colFirst="0" w:colLast="0"/>
+      <w:bookmarkEnd w:id="17"/>
       <w:r>
         <w:lastRenderedPageBreak/>
         <w:t>Exodus 20:1-26</w:t>
@@ -12977,8 +12939,8 @@
       <w:pPr>
         <w:pStyle w:val="Heading2"/>
       </w:pPr>
-      <w:bookmarkStart w:id="19" w:name="_q5ts4wqta4xw" w:colFirst="0" w:colLast="0"/>
-      <w:bookmarkEnd w:id="19"/>
+      <w:bookmarkStart w:id="18" w:name="_q5ts4wqta4xw" w:colFirst="0" w:colLast="0"/>
+      <w:bookmarkEnd w:id="18"/>
       <w:r>
         <w:lastRenderedPageBreak/>
         <w:t>Exodus 32:1-35</w:t>
@@ -14850,8 +14812,8 @@
       <w:pPr>
         <w:pStyle w:val="Heading2"/>
       </w:pPr>
-      <w:bookmarkStart w:id="20" w:name="_xexye2v9nb6q" w:colFirst="0" w:colLast="0"/>
-      <w:bookmarkEnd w:id="20"/>
+      <w:bookmarkStart w:id="19" w:name="_xexye2v9nb6q" w:colFirst="0" w:colLast="0"/>
+      <w:bookmarkEnd w:id="19"/>
       <w:r>
         <w:br w:type="page"/>
       </w:r>
@@ -14860,8 +14822,8 @@
       <w:pPr>
         <w:pStyle w:val="Heading2"/>
       </w:pPr>
-      <w:bookmarkStart w:id="21" w:name="_94h1ggy2d8he" w:colFirst="0" w:colLast="0"/>
-      <w:bookmarkEnd w:id="21"/>
+      <w:bookmarkStart w:id="20" w:name="_94h1ggy2d8he" w:colFirst="0" w:colLast="0"/>
+      <w:bookmarkEnd w:id="20"/>
       <w:r>
         <w:lastRenderedPageBreak/>
         <w:t>Exodus 34:1-35</w:t>
@@ -15327,7 +15289,13 @@
               <w:ind w:left="180" w:hanging="270"/>
             </w:pPr>
             <w:r>
-              <w:t>From that point, Moses would where a veil over his face except when speaking to Yahweh and when giving the commands of Yahweh to the people.</w:t>
+              <w:t>From that point, Moses would w</w:t>
+            </w:r>
+            <w:r>
+              <w:t>ear</w:t>
+            </w:r>
+            <w:r>
+              <w:t xml:space="preserve"> a veil over his face except when speaking to Yahweh and when giving the commands of Yahweh to the people.</w:t>
             </w:r>
           </w:p>
         </w:tc>
@@ -16650,8 +16618,8 @@
       <w:pPr>
         <w:pStyle w:val="Heading2"/>
       </w:pPr>
-      <w:bookmarkStart w:id="22" w:name="_7czcn46pupq" w:colFirst="0" w:colLast="0"/>
-      <w:bookmarkEnd w:id="22"/>
+      <w:bookmarkStart w:id="21" w:name="_7czcn46pupq" w:colFirst="0" w:colLast="0"/>
+      <w:bookmarkEnd w:id="21"/>
       <w:r>
         <w:br w:type="page"/>
       </w:r>
@@ -16660,8 +16628,8 @@
       <w:pPr>
         <w:pStyle w:val="Heading2"/>
       </w:pPr>
-      <w:bookmarkStart w:id="23" w:name="_9ye1bejafiuu" w:colFirst="0" w:colLast="0"/>
-      <w:bookmarkEnd w:id="23"/>
+      <w:bookmarkStart w:id="22" w:name="_9ye1bejafiuu" w:colFirst="0" w:colLast="0"/>
+      <w:bookmarkEnd w:id="22"/>
       <w:r>
         <w:lastRenderedPageBreak/>
         <w:t>Exodus 40:17-38</w:t>
@@ -17663,8 +17631,8 @@
         <w:spacing w:after="200"/>
         <w:ind w:left="360"/>
       </w:pPr>
-      <w:bookmarkStart w:id="24" w:name="_vze86b8l7z03" w:colFirst="0" w:colLast="0"/>
-      <w:bookmarkEnd w:id="24"/>
+      <w:bookmarkStart w:id="23" w:name="_vze86b8l7z03" w:colFirst="0" w:colLast="0"/>
+      <w:bookmarkEnd w:id="23"/>
       <w:r>
         <w:br w:type="page"/>
       </w:r>
@@ -17675,8 +17643,8 @@
         <w:spacing w:after="200"/>
         <w:ind w:left="360"/>
       </w:pPr>
-      <w:bookmarkStart w:id="25" w:name="_gcgbskf0i4nw" w:colFirst="0" w:colLast="0"/>
-      <w:bookmarkEnd w:id="25"/>
+      <w:bookmarkStart w:id="24" w:name="_gcgbskf0i4nw" w:colFirst="0" w:colLast="0"/>
+      <w:bookmarkEnd w:id="24"/>
       <w:r>
         <w:lastRenderedPageBreak/>
         <w:t>Final Summary Questions</w:t>
@@ -18141,8 +18109,8 @@
       <w:pPr>
         <w:pStyle w:val="Heading2"/>
       </w:pPr>
-      <w:bookmarkStart w:id="26" w:name="_gs1ynownl292" w:colFirst="0" w:colLast="0"/>
-      <w:bookmarkEnd w:id="26"/>
+      <w:bookmarkStart w:id="25" w:name="_gs1ynownl292" w:colFirst="0" w:colLast="0"/>
+      <w:bookmarkEnd w:id="25"/>
       <w:r>
         <w:br w:type="page"/>
       </w:r>
@@ -18151,8 +18119,8 @@
       <w:pPr>
         <w:pStyle w:val="Heading2"/>
       </w:pPr>
-      <w:bookmarkStart w:id="27" w:name="_2idln45tymam" w:colFirst="0" w:colLast="0"/>
-      <w:bookmarkEnd w:id="27"/>
+      <w:bookmarkStart w:id="26" w:name="_2idln45tymam" w:colFirst="0" w:colLast="0"/>
+      <w:bookmarkEnd w:id="26"/>
       <w:r>
         <w:lastRenderedPageBreak/>
         <w:t>Additional Checking Exercises</w:t>
@@ -19349,7 +19317,7 @@
 </file>
 
 <file path=word/endnotes.xml><?xml version="1.0" encoding="utf-8"?>
-<w:endnotes xmlns:wpc="http://schemas.microsoft.com/office/word/2010/wordprocessingCanvas" xmlns:cx="http://schemas.microsoft.com/office/drawing/2014/chartex" xmlns:cx1="http://schemas.microsoft.com/office/drawing/2015/9/8/chartex" xmlns:cx2="http://schemas.microsoft.com/office/drawing/2015/10/21/chartex" xmlns:cx3="http://schemas.microsoft.com/office/drawing/2016/5/9/chartex" xmlns:cx4="http://schemas.microsoft.com/office/drawing/2016/5/10/chartex" xmlns:cx5="http://schemas.microsoft.com/office/drawing/2016/5/11/chartex" xmlns:cx6="http://schemas.microsoft.com/office/drawing/2016/5/12/chartex" xmlns:cx7="http://schemas.microsoft.com/office/drawing/2016/5/13/chartex" xmlns:cx8="http://schemas.microsoft.com/office/drawing/2016/5/14/chartex" xmlns:mc="http://schemas.openxmlformats.org/markup-compatibility/2006" xmlns:aink="http://schemas.microsoft.com/office/drawing/2016/ink" xmlns:am3d="http://schemas.microsoft.com/office/drawing/2017/model3d" xmlns:o="urn:schemas-microsoft-com:office:office" xmlns:r="http://schemas.openxmlformats.org/officeDocument/2006/relationships" xmlns:m="http://schemas.openxmlformats.org/officeDocument/2006/math" xmlns:v="urn:schemas-microsoft-com:vml" xmlns:wp14="http://schemas.microsoft.com/office/word/2010/wordprocessingDrawing" xmlns:wp="http://schemas.openxmlformats.org/drawingml/2006/wordprocessingDrawing" xmlns:w10="urn:schemas-microsoft-com:office:word" xmlns:w="http://schemas.openxmlformats.org/wordprocessingml/2006/main" xmlns:w14="http://schemas.microsoft.com/office/word/2010/wordml" xmlns:w15="http://schemas.microsoft.com/office/word/2012/wordml" xmlns:w16cid="http://schemas.microsoft.com/office/word/2016/wordml/cid" xmlns:w16se="http://schemas.microsoft.com/office/word/2015/wordml/symex" xmlns:wpg="http://schemas.microsoft.com/office/word/2010/wordprocessingGroup" xmlns:wpi="http://schemas.microsoft.com/office/word/2010/wordprocessingInk" xmlns:wne="http://schemas.microsoft.com/office/word/2006/wordml" xmlns:wps="http://schemas.microsoft.com/office/word/2010/wordprocessingShape" mc:Ignorable="w14 w15 w16se w16cid wp14">
+<w:endnotes xmlns:wpc="http://schemas.microsoft.com/office/word/2010/wordprocessingCanvas" xmlns:cx="http://schemas.microsoft.com/office/drawing/2014/chartex" xmlns:cx1="http://schemas.microsoft.com/office/drawing/2015/9/8/chartex" xmlns:cx2="http://schemas.microsoft.com/office/drawing/2015/10/21/chartex" xmlns:cx3="http://schemas.microsoft.com/office/drawing/2016/5/9/chartex" xmlns:cx4="http://schemas.microsoft.com/office/drawing/2016/5/10/chartex" xmlns:cx5="http://schemas.microsoft.com/office/drawing/2016/5/11/chartex" xmlns:cx6="http://schemas.microsoft.com/office/drawing/2016/5/12/chartex" xmlns:cx7="http://schemas.microsoft.com/office/drawing/2016/5/13/chartex" xmlns:cx8="http://schemas.microsoft.com/office/drawing/2016/5/14/chartex" xmlns:mc="http://schemas.openxmlformats.org/markup-compatibility/2006" xmlns:aink="http://schemas.microsoft.com/office/drawing/2016/ink" xmlns:am3d="http://schemas.microsoft.com/office/drawing/2017/model3d" xmlns:o="urn:schemas-microsoft-com:office:office" xmlns:r="http://schemas.openxmlformats.org/officeDocument/2006/relationships" xmlns:m="http://schemas.openxmlformats.org/officeDocument/2006/math" xmlns:v="urn:schemas-microsoft-com:vml" xmlns:wp14="http://schemas.microsoft.com/office/word/2010/wordprocessingDrawing" xmlns:wp="http://schemas.openxmlformats.org/drawingml/2006/wordprocessingDrawing" xmlns:w10="urn:schemas-microsoft-com:office:word" xmlns:w="http://schemas.openxmlformats.org/wordprocessingml/2006/main" xmlns:w14="http://schemas.microsoft.com/office/word/2010/wordml" xmlns:w15="http://schemas.microsoft.com/office/word/2012/wordml" xmlns:w16cex="http://schemas.microsoft.com/office/word/2018/wordml/cex" xmlns:w16cid="http://schemas.microsoft.com/office/word/2016/wordml/cid" xmlns:w16="http://schemas.microsoft.com/office/word/2018/wordml" xmlns:w16se="http://schemas.microsoft.com/office/word/2015/wordml/symex" xmlns:wpg="http://schemas.microsoft.com/office/word/2010/wordprocessingGroup" xmlns:wpi="http://schemas.microsoft.com/office/word/2010/wordprocessingInk" xmlns:wne="http://schemas.microsoft.com/office/word/2006/wordml" xmlns:wps="http://schemas.microsoft.com/office/word/2010/wordprocessingShape" mc:Ignorable="w14 w15 w16se w16cid w16 w16cex wp14">
   <w:endnote w:type="separator" w:id="-1">
     <w:p>
       <w:pPr>
@@ -19374,7 +19342,7 @@
 </file>
 
 <file path=word/footer1.xml><?xml version="1.0" encoding="utf-8"?>
-<w:ftr xmlns:wpc="http://schemas.microsoft.com/office/word/2010/wordprocessingCanvas" xmlns:cx="http://schemas.microsoft.com/office/drawing/2014/chartex" xmlns:cx1="http://schemas.microsoft.com/office/drawing/2015/9/8/chartex" xmlns:cx2="http://schemas.microsoft.com/office/drawing/2015/10/21/chartex" xmlns:cx3="http://schemas.microsoft.com/office/drawing/2016/5/9/chartex" xmlns:cx4="http://schemas.microsoft.com/office/drawing/2016/5/10/chartex" xmlns:cx5="http://schemas.microsoft.com/office/drawing/2016/5/11/chartex" xmlns:cx6="http://schemas.microsoft.com/office/drawing/2016/5/12/chartex" xmlns:cx7="http://schemas.microsoft.com/office/drawing/2016/5/13/chartex" xmlns:cx8="http://schemas.microsoft.com/office/drawing/2016/5/14/chartex" xmlns:mc="http://schemas.openxmlformats.org/markup-compatibility/2006" xmlns:aink="http://schemas.microsoft.com/office/drawing/2016/ink" xmlns:am3d="http://schemas.microsoft.com/office/drawing/2017/model3d" xmlns:o="urn:schemas-microsoft-com:office:office" xmlns:r="http://schemas.openxmlformats.org/officeDocument/2006/relationships" xmlns:m="http://schemas.openxmlformats.org/officeDocument/2006/math" xmlns:v="urn:schemas-microsoft-com:vml" xmlns:wp14="http://schemas.microsoft.com/office/word/2010/wordprocessingDrawing" xmlns:wp="http://schemas.openxmlformats.org/drawingml/2006/wordprocessingDrawing" xmlns:w10="urn:schemas-microsoft-com:office:word" xmlns:w="http://schemas.openxmlformats.org/wordprocessingml/2006/main" xmlns:w14="http://schemas.microsoft.com/office/word/2010/wordml" xmlns:w15="http://schemas.microsoft.com/office/word/2012/wordml" xmlns:w16cid="http://schemas.microsoft.com/office/word/2016/wordml/cid" xmlns:w16se="http://schemas.microsoft.com/office/word/2015/wordml/symex" xmlns:wpg="http://schemas.microsoft.com/office/word/2010/wordprocessingGroup" xmlns:wpi="http://schemas.microsoft.com/office/word/2010/wordprocessingInk" xmlns:wne="http://schemas.microsoft.com/office/word/2006/wordml" xmlns:wps="http://schemas.microsoft.com/office/word/2010/wordprocessingShape" mc:Ignorable="w14 w15 w16se w16cid wp14">
+<w:ftr xmlns:wpc="http://schemas.microsoft.com/office/word/2010/wordprocessingCanvas" xmlns:cx="http://schemas.microsoft.com/office/drawing/2014/chartex" xmlns:cx1="http://schemas.microsoft.com/office/drawing/2015/9/8/chartex" xmlns:cx2="http://schemas.microsoft.com/office/drawing/2015/10/21/chartex" xmlns:cx3="http://schemas.microsoft.com/office/drawing/2016/5/9/chartex" xmlns:cx4="http://schemas.microsoft.com/office/drawing/2016/5/10/chartex" xmlns:cx5="http://schemas.microsoft.com/office/drawing/2016/5/11/chartex" xmlns:cx6="http://schemas.microsoft.com/office/drawing/2016/5/12/chartex" xmlns:cx7="http://schemas.microsoft.com/office/drawing/2016/5/13/chartex" xmlns:cx8="http://schemas.microsoft.com/office/drawing/2016/5/14/chartex" xmlns:mc="http://schemas.openxmlformats.org/markup-compatibility/2006" xmlns:aink="http://schemas.microsoft.com/office/drawing/2016/ink" xmlns:am3d="http://schemas.microsoft.com/office/drawing/2017/model3d" xmlns:o="urn:schemas-microsoft-com:office:office" xmlns:r="http://schemas.openxmlformats.org/officeDocument/2006/relationships" xmlns:m="http://schemas.openxmlformats.org/officeDocument/2006/math" xmlns:v="urn:schemas-microsoft-com:vml" xmlns:wp14="http://schemas.microsoft.com/office/word/2010/wordprocessingDrawing" xmlns:wp="http://schemas.openxmlformats.org/drawingml/2006/wordprocessingDrawing" xmlns:w10="urn:schemas-microsoft-com:office:word" xmlns:w="http://schemas.openxmlformats.org/wordprocessingml/2006/main" xmlns:w14="http://schemas.microsoft.com/office/word/2010/wordml" xmlns:w15="http://schemas.microsoft.com/office/word/2012/wordml" xmlns:w16cex="http://schemas.microsoft.com/office/word/2018/wordml/cex" xmlns:w16cid="http://schemas.microsoft.com/office/word/2016/wordml/cid" xmlns:w16="http://schemas.microsoft.com/office/word/2018/wordml" xmlns:w16se="http://schemas.microsoft.com/office/word/2015/wordml/symex" xmlns:wpg="http://schemas.microsoft.com/office/word/2010/wordprocessingGroup" xmlns:wpi="http://schemas.microsoft.com/office/word/2010/wordprocessingInk" xmlns:wne="http://schemas.microsoft.com/office/word/2006/wordml" xmlns:wps="http://schemas.microsoft.com/office/word/2010/wordprocessingShape" mc:Ignorable="w14 w15 w16se w16cid w16 w16cex wp14">
   <w:p>
     <w:pPr>
       <w:rPr>
@@ -19386,7 +19354,7 @@
 </file>
 
 <file path=word/footnotes.xml><?xml version="1.0" encoding="utf-8"?>
-<w:footnotes xmlns:wpc="http://schemas.microsoft.com/office/word/2010/wordprocessingCanvas" xmlns:cx="http://schemas.microsoft.com/office/drawing/2014/chartex" xmlns:cx1="http://schemas.microsoft.com/office/drawing/2015/9/8/chartex" xmlns:cx2="http://schemas.microsoft.com/office/drawing/2015/10/21/chartex" xmlns:cx3="http://schemas.microsoft.com/office/drawing/2016/5/9/chartex" xmlns:cx4="http://schemas.microsoft.com/office/drawing/2016/5/10/chartex" xmlns:cx5="http://schemas.microsoft.com/office/drawing/2016/5/11/chartex" xmlns:cx6="http://schemas.microsoft.com/office/drawing/2016/5/12/chartex" xmlns:cx7="http://schemas.microsoft.com/office/drawing/2016/5/13/chartex" xmlns:cx8="http://schemas.microsoft.com/office/drawing/2016/5/14/chartex" xmlns:mc="http://schemas.openxmlformats.org/markup-compatibility/2006" xmlns:aink="http://schemas.microsoft.com/office/drawing/2016/ink" xmlns:am3d="http://schemas.microsoft.com/office/drawing/2017/model3d" xmlns:o="urn:schemas-microsoft-com:office:office" xmlns:r="http://schemas.openxmlformats.org/officeDocument/2006/relationships" xmlns:m="http://schemas.openxmlformats.org/officeDocument/2006/math" xmlns:v="urn:schemas-microsoft-com:vml" xmlns:wp14="http://schemas.microsoft.com/office/word/2010/wordprocessingDrawing" xmlns:wp="http://schemas.openxmlformats.org/drawingml/2006/wordprocessingDrawing" xmlns:w10="urn:schemas-microsoft-com:office:word" xmlns:w="http://schemas.openxmlformats.org/wordprocessingml/2006/main" xmlns:w14="http://schemas.microsoft.com/office/word/2010/wordml" xmlns:w15="http://schemas.microsoft.com/office/word/2012/wordml" xmlns:w16cid="http://schemas.microsoft.com/office/word/2016/wordml/cid" xmlns:w16se="http://schemas.microsoft.com/office/word/2015/wordml/symex" xmlns:wpg="http://schemas.microsoft.com/office/word/2010/wordprocessingGroup" xmlns:wpi="http://schemas.microsoft.com/office/word/2010/wordprocessingInk" xmlns:wne="http://schemas.microsoft.com/office/word/2006/wordml" xmlns:wps="http://schemas.microsoft.com/office/word/2010/wordprocessingShape" mc:Ignorable="w14 w15 w16se w16cid wp14">
+<w:footnotes xmlns:wpc="http://schemas.microsoft.com/office/word/2010/wordprocessingCanvas" xmlns:cx="http://schemas.microsoft.com/office/drawing/2014/chartex" xmlns:cx1="http://schemas.microsoft.com/office/drawing/2015/9/8/chartex" xmlns:cx2="http://schemas.microsoft.com/office/drawing/2015/10/21/chartex" xmlns:cx3="http://schemas.microsoft.com/office/drawing/2016/5/9/chartex" xmlns:cx4="http://schemas.microsoft.com/office/drawing/2016/5/10/chartex" xmlns:cx5="http://schemas.microsoft.com/office/drawing/2016/5/11/chartex" xmlns:cx6="http://schemas.microsoft.com/office/drawing/2016/5/12/chartex" xmlns:cx7="http://schemas.microsoft.com/office/drawing/2016/5/13/chartex" xmlns:cx8="http://schemas.microsoft.com/office/drawing/2016/5/14/chartex" xmlns:mc="http://schemas.openxmlformats.org/markup-compatibility/2006" xmlns:aink="http://schemas.microsoft.com/office/drawing/2016/ink" xmlns:am3d="http://schemas.microsoft.com/office/drawing/2017/model3d" xmlns:o="urn:schemas-microsoft-com:office:office" xmlns:r="http://schemas.openxmlformats.org/officeDocument/2006/relationships" xmlns:m="http://schemas.openxmlformats.org/officeDocument/2006/math" xmlns:v="urn:schemas-microsoft-com:vml" xmlns:wp14="http://schemas.microsoft.com/office/word/2010/wordprocessingDrawing" xmlns:wp="http://schemas.openxmlformats.org/drawingml/2006/wordprocessingDrawing" xmlns:w10="urn:schemas-microsoft-com:office:word" xmlns:w="http://schemas.openxmlformats.org/wordprocessingml/2006/main" xmlns:w14="http://schemas.microsoft.com/office/word/2010/wordml" xmlns:w15="http://schemas.microsoft.com/office/word/2012/wordml" xmlns:w16cex="http://schemas.microsoft.com/office/word/2018/wordml/cex" xmlns:w16cid="http://schemas.microsoft.com/office/word/2016/wordml/cid" xmlns:w16="http://schemas.microsoft.com/office/word/2018/wordml" xmlns:w16se="http://schemas.microsoft.com/office/word/2015/wordml/symex" xmlns:wpg="http://schemas.microsoft.com/office/word/2010/wordprocessingGroup" xmlns:wpi="http://schemas.microsoft.com/office/word/2010/wordprocessingInk" xmlns:wne="http://schemas.microsoft.com/office/word/2006/wordml" xmlns:wps="http://schemas.microsoft.com/office/word/2010/wordprocessingShape" mc:Ignorable="w14 w15 w16se w16cid w16 w16cex wp14">
   <w:footnote w:type="separator" w:id="-1">
     <w:p>
       <w:pPr>
@@ -19411,7 +19379,7 @@
 </file>
 
 <file path=word/header1.xml><?xml version="1.0" encoding="utf-8"?>
-<w:hdr xmlns:wpc="http://schemas.microsoft.com/office/word/2010/wordprocessingCanvas" xmlns:cx="http://schemas.microsoft.com/office/drawing/2014/chartex" xmlns:cx1="http://schemas.microsoft.com/office/drawing/2015/9/8/chartex" xmlns:cx2="http://schemas.microsoft.com/office/drawing/2015/10/21/chartex" xmlns:cx3="http://schemas.microsoft.com/office/drawing/2016/5/9/chartex" xmlns:cx4="http://schemas.microsoft.com/office/drawing/2016/5/10/chartex" xmlns:cx5="http://schemas.microsoft.com/office/drawing/2016/5/11/chartex" xmlns:cx6="http://schemas.microsoft.com/office/drawing/2016/5/12/chartex" xmlns:cx7="http://schemas.microsoft.com/office/drawing/2016/5/13/chartex" xmlns:cx8="http://schemas.microsoft.com/office/drawing/2016/5/14/chartex" xmlns:mc="http://schemas.openxmlformats.org/markup-compatibility/2006" xmlns:aink="http://schemas.microsoft.com/office/drawing/2016/ink" xmlns:am3d="http://schemas.microsoft.com/office/drawing/2017/model3d" xmlns:o="urn:schemas-microsoft-com:office:office" xmlns:r="http://schemas.openxmlformats.org/officeDocument/2006/relationships" xmlns:m="http://schemas.openxmlformats.org/officeDocument/2006/math" xmlns:v="urn:schemas-microsoft-com:vml" xmlns:wp14="http://schemas.microsoft.com/office/word/2010/wordprocessingDrawing" xmlns:wp="http://schemas.openxmlformats.org/drawingml/2006/wordprocessingDrawing" xmlns:w10="urn:schemas-microsoft-com:office:word" xmlns:w="http://schemas.openxmlformats.org/wordprocessingml/2006/main" xmlns:w14="http://schemas.microsoft.com/office/word/2010/wordml" xmlns:w15="http://schemas.microsoft.com/office/word/2012/wordml" xmlns:w16cid="http://schemas.microsoft.com/office/word/2016/wordml/cid" xmlns:w16se="http://schemas.microsoft.com/office/word/2015/wordml/symex" xmlns:wpg="http://schemas.microsoft.com/office/word/2010/wordprocessingGroup" xmlns:wpi="http://schemas.microsoft.com/office/word/2010/wordprocessingInk" xmlns:wne="http://schemas.microsoft.com/office/word/2006/wordml" xmlns:wps="http://schemas.microsoft.com/office/word/2010/wordprocessingShape" mc:Ignorable="w14 w15 w16se w16cid wp14">
+<w:hdr xmlns:wpc="http://schemas.microsoft.com/office/word/2010/wordprocessingCanvas" xmlns:cx="http://schemas.microsoft.com/office/drawing/2014/chartex" xmlns:cx1="http://schemas.microsoft.com/office/drawing/2015/9/8/chartex" xmlns:cx2="http://schemas.microsoft.com/office/drawing/2015/10/21/chartex" xmlns:cx3="http://schemas.microsoft.com/office/drawing/2016/5/9/chartex" xmlns:cx4="http://schemas.microsoft.com/office/drawing/2016/5/10/chartex" xmlns:cx5="http://schemas.microsoft.com/office/drawing/2016/5/11/chartex" xmlns:cx6="http://schemas.microsoft.com/office/drawing/2016/5/12/chartex" xmlns:cx7="http://schemas.microsoft.com/office/drawing/2016/5/13/chartex" xmlns:cx8="http://schemas.microsoft.com/office/drawing/2016/5/14/chartex" xmlns:mc="http://schemas.openxmlformats.org/markup-compatibility/2006" xmlns:aink="http://schemas.microsoft.com/office/drawing/2016/ink" xmlns:am3d="http://schemas.microsoft.com/office/drawing/2017/model3d" xmlns:o="urn:schemas-microsoft-com:office:office" xmlns:r="http://schemas.openxmlformats.org/officeDocument/2006/relationships" xmlns:m="http://schemas.openxmlformats.org/officeDocument/2006/math" xmlns:v="urn:schemas-microsoft-com:vml" xmlns:wp14="http://schemas.microsoft.com/office/word/2010/wordprocessingDrawing" xmlns:wp="http://schemas.openxmlformats.org/drawingml/2006/wordprocessingDrawing" xmlns:w10="urn:schemas-microsoft-com:office:word" xmlns:w="http://schemas.openxmlformats.org/wordprocessingml/2006/main" xmlns:w14="http://schemas.microsoft.com/office/word/2010/wordml" xmlns:w15="http://schemas.microsoft.com/office/word/2012/wordml" xmlns:w16cex="http://schemas.microsoft.com/office/word/2018/wordml/cex" xmlns:w16cid="http://schemas.microsoft.com/office/word/2016/wordml/cid" xmlns:w16="http://schemas.microsoft.com/office/word/2018/wordml" xmlns:w16se="http://schemas.microsoft.com/office/word/2015/wordml/symex" xmlns:wpg="http://schemas.microsoft.com/office/word/2010/wordprocessingGroup" xmlns:wpi="http://schemas.microsoft.com/office/word/2010/wordprocessingInk" xmlns:wne="http://schemas.microsoft.com/office/word/2006/wordml" xmlns:wps="http://schemas.microsoft.com/office/word/2010/wordprocessingShape" mc:Ignorable="w14 w15 w16se w16cid w16 w16cex wp14">
   <w:p>
     <w:pPr>
       <w:jc w:val="right"/>
@@ -19467,7 +19435,7 @@
 </file>
 
 <file path=word/header2.xml><?xml version="1.0" encoding="utf-8"?>
-<w:hdr xmlns:wpc="http://schemas.microsoft.com/office/word/2010/wordprocessingCanvas" xmlns:cx="http://schemas.microsoft.com/office/drawing/2014/chartex" xmlns:cx1="http://schemas.microsoft.com/office/drawing/2015/9/8/chartex" xmlns:cx2="http://schemas.microsoft.com/office/drawing/2015/10/21/chartex" xmlns:cx3="http://schemas.microsoft.com/office/drawing/2016/5/9/chartex" xmlns:cx4="http://schemas.microsoft.com/office/drawing/2016/5/10/chartex" xmlns:cx5="http://schemas.microsoft.com/office/drawing/2016/5/11/chartex" xmlns:cx6="http://schemas.microsoft.com/office/drawing/2016/5/12/chartex" xmlns:cx7="http://schemas.microsoft.com/office/drawing/2016/5/13/chartex" xmlns:cx8="http://schemas.microsoft.com/office/drawing/2016/5/14/chartex" xmlns:mc="http://schemas.openxmlformats.org/markup-compatibility/2006" xmlns:aink="http://schemas.microsoft.com/office/drawing/2016/ink" xmlns:am3d="http://schemas.microsoft.com/office/drawing/2017/model3d" xmlns:o="urn:schemas-microsoft-com:office:office" xmlns:r="http://schemas.openxmlformats.org/officeDocument/2006/relationships" xmlns:m="http://schemas.openxmlformats.org/officeDocument/2006/math" xmlns:v="urn:schemas-microsoft-com:vml" xmlns:wp14="http://schemas.microsoft.com/office/word/2010/wordprocessingDrawing" xmlns:wp="http://schemas.openxmlformats.org/drawingml/2006/wordprocessingDrawing" xmlns:w10="urn:schemas-microsoft-com:office:word" xmlns:w="http://schemas.openxmlformats.org/wordprocessingml/2006/main" xmlns:w14="http://schemas.microsoft.com/office/word/2010/wordml" xmlns:w15="http://schemas.microsoft.com/office/word/2012/wordml" xmlns:w16cid="http://schemas.microsoft.com/office/word/2016/wordml/cid" xmlns:w16se="http://schemas.microsoft.com/office/word/2015/wordml/symex" xmlns:wpg="http://schemas.microsoft.com/office/word/2010/wordprocessingGroup" xmlns:wpi="http://schemas.microsoft.com/office/word/2010/wordprocessingInk" xmlns:wne="http://schemas.microsoft.com/office/word/2006/wordml" xmlns:wps="http://schemas.microsoft.com/office/word/2010/wordprocessingShape" mc:Ignorable="w14 w15 w16se w16cid wp14">
+<w:hdr xmlns:wpc="http://schemas.microsoft.com/office/word/2010/wordprocessingCanvas" xmlns:cx="http://schemas.microsoft.com/office/drawing/2014/chartex" xmlns:cx1="http://schemas.microsoft.com/office/drawing/2015/9/8/chartex" xmlns:cx2="http://schemas.microsoft.com/office/drawing/2015/10/21/chartex" xmlns:cx3="http://schemas.microsoft.com/office/drawing/2016/5/9/chartex" xmlns:cx4="http://schemas.microsoft.com/office/drawing/2016/5/10/chartex" xmlns:cx5="http://schemas.microsoft.com/office/drawing/2016/5/11/chartex" xmlns:cx6="http://schemas.microsoft.com/office/drawing/2016/5/12/chartex" xmlns:cx7="http://schemas.microsoft.com/office/drawing/2016/5/13/chartex" xmlns:cx8="http://schemas.microsoft.com/office/drawing/2016/5/14/chartex" xmlns:mc="http://schemas.openxmlformats.org/markup-compatibility/2006" xmlns:aink="http://schemas.microsoft.com/office/drawing/2016/ink" xmlns:am3d="http://schemas.microsoft.com/office/drawing/2017/model3d" xmlns:o="urn:schemas-microsoft-com:office:office" xmlns:r="http://schemas.openxmlformats.org/officeDocument/2006/relationships" xmlns:m="http://schemas.openxmlformats.org/officeDocument/2006/math" xmlns:v="urn:schemas-microsoft-com:vml" xmlns:wp14="http://schemas.microsoft.com/office/word/2010/wordprocessingDrawing" xmlns:wp="http://schemas.openxmlformats.org/drawingml/2006/wordprocessingDrawing" xmlns:w10="urn:schemas-microsoft-com:office:word" xmlns:w="http://schemas.openxmlformats.org/wordprocessingml/2006/main" xmlns:w14="http://schemas.microsoft.com/office/word/2010/wordml" xmlns:w15="http://schemas.microsoft.com/office/word/2012/wordml" xmlns:w16cex="http://schemas.microsoft.com/office/word/2018/wordml/cex" xmlns:w16cid="http://schemas.microsoft.com/office/word/2016/wordml/cid" xmlns:w16="http://schemas.microsoft.com/office/word/2018/wordml" xmlns:w16se="http://schemas.microsoft.com/office/word/2015/wordml/symex" xmlns:wpg="http://schemas.microsoft.com/office/word/2010/wordprocessingGroup" xmlns:wpi="http://schemas.microsoft.com/office/word/2010/wordprocessingInk" xmlns:wne="http://schemas.microsoft.com/office/word/2006/wordml" xmlns:wps="http://schemas.microsoft.com/office/word/2010/wordprocessingShape" mc:Ignorable="w14 w15 w16se w16cid w16 w16cex wp14">
   <w:p>
     <w:pPr>
       <w:rPr>
@@ -19479,7 +19447,7 @@
 </file>
 
 <file path=word/numbering.xml><?xml version="1.0" encoding="utf-8"?>
-<w:numbering xmlns:wpc="http://schemas.microsoft.com/office/word/2010/wordprocessingCanvas" xmlns:cx="http://schemas.microsoft.com/office/drawing/2014/chartex" xmlns:cx1="http://schemas.microsoft.com/office/drawing/2015/9/8/chartex" xmlns:cx2="http://schemas.microsoft.com/office/drawing/2015/10/21/chartex" xmlns:cx3="http://schemas.microsoft.com/office/drawing/2016/5/9/chartex" xmlns:cx4="http://schemas.microsoft.com/office/drawing/2016/5/10/chartex" xmlns:cx5="http://schemas.microsoft.com/office/drawing/2016/5/11/chartex" xmlns:cx6="http://schemas.microsoft.com/office/drawing/2016/5/12/chartex" xmlns:cx7="http://schemas.microsoft.com/office/drawing/2016/5/13/chartex" xmlns:cx8="http://schemas.microsoft.com/office/drawing/2016/5/14/chartex" xmlns:mc="http://schemas.openxmlformats.org/markup-compatibility/2006" xmlns:aink="http://schemas.microsoft.com/office/drawing/2016/ink" xmlns:am3d="http://schemas.microsoft.com/office/drawing/2017/model3d" xmlns:o="urn:schemas-microsoft-com:office:office" xmlns:r="http://schemas.openxmlformats.org/officeDocument/2006/relationships" xmlns:m="http://schemas.openxmlformats.org/officeDocument/2006/math" xmlns:v="urn:schemas-microsoft-com:vml" xmlns:wp14="http://schemas.microsoft.com/office/word/2010/wordprocessingDrawing" xmlns:wp="http://schemas.openxmlformats.org/drawingml/2006/wordprocessingDrawing" xmlns:w10="urn:schemas-microsoft-com:office:word" xmlns:w="http://schemas.openxmlformats.org/wordprocessingml/2006/main" xmlns:w14="http://schemas.microsoft.com/office/word/2010/wordml" xmlns:w15="http://schemas.microsoft.com/office/word/2012/wordml" xmlns:w16cid="http://schemas.microsoft.com/office/word/2016/wordml/cid" xmlns:w16se="http://schemas.microsoft.com/office/word/2015/wordml/symex" xmlns:wpg="http://schemas.microsoft.com/office/word/2010/wordprocessingGroup" xmlns:wpi="http://schemas.microsoft.com/office/word/2010/wordprocessingInk" xmlns:wne="http://schemas.microsoft.com/office/word/2006/wordml" xmlns:wps="http://schemas.microsoft.com/office/word/2010/wordprocessingShape" mc:Ignorable="w14 w15 w16se w16cid wp14">
+<w:numbering xmlns:wpc="http://schemas.microsoft.com/office/word/2010/wordprocessingCanvas" xmlns:cx="http://schemas.microsoft.com/office/drawing/2014/chartex" xmlns:cx1="http://schemas.microsoft.com/office/drawing/2015/9/8/chartex" xmlns:cx2="http://schemas.microsoft.com/office/drawing/2015/10/21/chartex" xmlns:cx3="http://schemas.microsoft.com/office/drawing/2016/5/9/chartex" xmlns:cx4="http://schemas.microsoft.com/office/drawing/2016/5/10/chartex" xmlns:cx5="http://schemas.microsoft.com/office/drawing/2016/5/11/chartex" xmlns:cx6="http://schemas.microsoft.com/office/drawing/2016/5/12/chartex" xmlns:cx7="http://schemas.microsoft.com/office/drawing/2016/5/13/chartex" xmlns:cx8="http://schemas.microsoft.com/office/drawing/2016/5/14/chartex" xmlns:mc="http://schemas.openxmlformats.org/markup-compatibility/2006" xmlns:aink="http://schemas.microsoft.com/office/drawing/2016/ink" xmlns:am3d="http://schemas.microsoft.com/office/drawing/2017/model3d" xmlns:o="urn:schemas-microsoft-com:office:office" xmlns:r="http://schemas.openxmlformats.org/officeDocument/2006/relationships" xmlns:m="http://schemas.openxmlformats.org/officeDocument/2006/math" xmlns:v="urn:schemas-microsoft-com:vml" xmlns:wp14="http://schemas.microsoft.com/office/word/2010/wordprocessingDrawing" xmlns:wp="http://schemas.openxmlformats.org/drawingml/2006/wordprocessingDrawing" xmlns:w10="urn:schemas-microsoft-com:office:word" xmlns:w="http://schemas.openxmlformats.org/wordprocessingml/2006/main" xmlns:w14="http://schemas.microsoft.com/office/word/2010/wordml" xmlns:w15="http://schemas.microsoft.com/office/word/2012/wordml" xmlns:w16cex="http://schemas.microsoft.com/office/word/2018/wordml/cex" xmlns:w16cid="http://schemas.microsoft.com/office/word/2016/wordml/cid" xmlns:w16="http://schemas.microsoft.com/office/word/2018/wordml" xmlns:w16se="http://schemas.microsoft.com/office/word/2015/wordml/symex" xmlns:wpg="http://schemas.microsoft.com/office/word/2010/wordprocessingGroup" xmlns:wpi="http://schemas.microsoft.com/office/word/2010/wordprocessingInk" xmlns:wne="http://schemas.microsoft.com/office/word/2006/wordml" xmlns:wps="http://schemas.microsoft.com/office/word/2010/wordprocessingShape" mc:Ignorable="w14 w15 w16se w16cid w16 w16cex wp14">
   <w:abstractNum w:abstractNumId="0" w15:restartNumberingAfterBreak="0">
     <w:nsid w:val="1B221202"/>
     <w:multiLevelType w:val="multilevel"/>
@@ -22152,7 +22120,7 @@
 </file>
 
 <file path=word/styles.xml><?xml version="1.0" encoding="utf-8"?>
-<w:styles xmlns:mc="http://schemas.openxmlformats.org/markup-compatibility/2006" xmlns:r="http://schemas.openxmlformats.org/officeDocument/2006/relationships" xmlns:w="http://schemas.openxmlformats.org/wordprocessingml/2006/main" xmlns:w14="http://schemas.microsoft.com/office/word/2010/wordml" xmlns:w15="http://schemas.microsoft.com/office/word/2012/wordml" xmlns:w16cid="http://schemas.microsoft.com/office/word/2016/wordml/cid" xmlns:w16se="http://schemas.microsoft.com/office/word/2015/wordml/symex" mc:Ignorable="w14 w15 w16se w16cid">
+<w:styles xmlns:mc="http://schemas.openxmlformats.org/markup-compatibility/2006" xmlns:r="http://schemas.openxmlformats.org/officeDocument/2006/relationships" xmlns:w="http://schemas.openxmlformats.org/wordprocessingml/2006/main" xmlns:w14="http://schemas.microsoft.com/office/word/2010/wordml" xmlns:w15="http://schemas.microsoft.com/office/word/2012/wordml" xmlns:w16cex="http://schemas.microsoft.com/office/word/2018/wordml/cex" xmlns:w16cid="http://schemas.microsoft.com/office/word/2016/wordml/cid" xmlns:w16="http://schemas.microsoft.com/office/word/2018/wordml" xmlns:w16se="http://schemas.microsoft.com/office/word/2015/wordml/symex" mc:Ignorable="w14 w15 w16se w16cid w16 w16cex">
   <w:docDefaults>
     <w:rPrDefault>
       <w:rPr>
@@ -22645,6 +22613,7 @@
   <w:style w:type="character" w:default="1" w:styleId="DefaultParagraphFont">
     <w:name w:val="Default Paragraph Font"/>
     <w:uiPriority w:val="1"/>
+    <w:semiHidden/>
     <w:unhideWhenUsed/>
   </w:style>
   <w:style w:type="table" w:default="1" w:styleId="TableNormal">

</xml_diff>